<commit_message>
Created testing project for SQL database evaluation
</commit_message>
<xml_diff>
--- a/Documentation/Project Architecture.docx
+++ b/Documentation/Project Architecture.docx
@@ -1,6 +1,6 @@
 
 <file path=word/document.xml><?xml version="1.0" encoding="utf-8"?>
-<w:document xmlns:wpc="http://schemas.microsoft.com/office/word/2010/wordprocessingCanvas" xmlns:cx="http://schemas.microsoft.com/office/drawing/2014/chartex" xmlns:cx1="http://schemas.microsoft.com/office/drawing/2015/9/8/chartex" xmlns:cx2="http://schemas.microsoft.com/office/drawing/2015/10/21/chartex" xmlns:cx3="http://schemas.microsoft.com/office/drawing/2016/5/9/chartex" xmlns:cx4="http://schemas.microsoft.com/office/drawing/2016/5/10/chartex" xmlns:cx5="http://schemas.microsoft.com/office/drawing/2016/5/11/chartex" xmlns:cx6="http://schemas.microsoft.com/office/drawing/2016/5/12/chartex" xmlns:cx7="http://schemas.microsoft.com/office/drawing/2016/5/13/chartex" xmlns:cx8="http://schemas.microsoft.com/office/drawing/2016/5/14/chartex" xmlns:mc="http://schemas.openxmlformats.org/markup-compatibility/2006" xmlns:aink="http://schemas.microsoft.com/office/drawing/2016/ink" xmlns:am3d="http://schemas.microsoft.com/office/drawing/2017/model3d" xmlns:o="urn:schemas-microsoft-com:office:office" xmlns:oel="http://schemas.microsoft.com/office/2019/extlst" xmlns:r="http://schemas.openxmlformats.org/officeDocument/2006/relationships" xmlns:m="http://schemas.openxmlformats.org/officeDocument/2006/math" xmlns:v="urn:schemas-microsoft-com:vml" xmlns:wp14="http://schemas.microsoft.com/office/word/2010/wordprocessingDrawing" xmlns:wp="http://schemas.openxmlformats.org/drawingml/2006/wordprocessingDrawing" xmlns:w10="urn:schemas-microsoft-com:office:word" xmlns:w="http://schemas.openxmlformats.org/wordprocessingml/2006/main" xmlns:w14="http://schemas.microsoft.com/office/word/2010/wordml" xmlns:w15="http://schemas.microsoft.com/office/word/2012/wordml" xmlns:w16cex="http://schemas.microsoft.com/office/word/2018/wordml/cex" xmlns:w16cid="http://schemas.microsoft.com/office/word/2016/wordml/cid" xmlns:w16="http://schemas.microsoft.com/office/word/2018/wordml" xmlns:w16sdtdh="http://schemas.microsoft.com/office/word/2020/wordml/sdtdatahash" xmlns:w16se="http://schemas.microsoft.com/office/word/2015/wordml/symex" xmlns:wpg="http://schemas.microsoft.com/office/word/2010/wordprocessingGroup" xmlns:wpi="http://schemas.microsoft.com/office/word/2010/wordprocessingInk" xmlns:wne="http://schemas.microsoft.com/office/word/2006/wordml" xmlns:wps="http://schemas.microsoft.com/office/word/2010/wordprocessingShape" mc:Ignorable="w14 w15 w16se w16cid w16 w16cex w16sdtdh wp14">
+<w:document xmlns:wpc="http://schemas.microsoft.com/office/word/2010/wordprocessingCanvas" xmlns:cx="http://schemas.microsoft.com/office/drawing/2014/chartex" xmlns:cx1="http://schemas.microsoft.com/office/drawing/2015/9/8/chartex" xmlns:cx2="http://schemas.microsoft.com/office/drawing/2015/10/21/chartex" xmlns:cx3="http://schemas.microsoft.com/office/drawing/2016/5/9/chartex" xmlns:cx4="http://schemas.microsoft.com/office/drawing/2016/5/10/chartex" xmlns:cx5="http://schemas.microsoft.com/office/drawing/2016/5/11/chartex" xmlns:cx6="http://schemas.microsoft.com/office/drawing/2016/5/12/chartex" xmlns:cx7="http://schemas.microsoft.com/office/drawing/2016/5/13/chartex" xmlns:cx8="http://schemas.microsoft.com/office/drawing/2016/5/14/chartex" xmlns:mc="http://schemas.openxmlformats.org/markup-compatibility/2006" xmlns:aink="http://schemas.microsoft.com/office/drawing/2016/ink" xmlns:am3d="http://schemas.microsoft.com/office/drawing/2017/model3d" xmlns:o="urn:schemas-microsoft-com:office:office" xmlns:oel="http://schemas.microsoft.com/office/2019/extlst" xmlns:r="http://schemas.openxmlformats.org/officeDocument/2006/relationships" xmlns:m="http://schemas.openxmlformats.org/officeDocument/2006/math" xmlns:v="urn:schemas-microsoft-com:vml" xmlns:wp14="http://schemas.microsoft.com/office/word/2010/wordprocessingDrawing" xmlns:wp="http://schemas.openxmlformats.org/drawingml/2006/wordprocessingDrawing" xmlns:w10="urn:schemas-microsoft-com:office:word" xmlns:w="http://schemas.openxmlformats.org/wordprocessingml/2006/main" xmlns:w14="http://schemas.microsoft.com/office/word/2010/wordml" xmlns:w15="http://schemas.microsoft.com/office/word/2012/wordml" xmlns:w16cex="http://schemas.microsoft.com/office/word/2018/wordml/cex" xmlns:w16cid="http://schemas.microsoft.com/office/word/2016/wordml/cid" xmlns:w16="http://schemas.microsoft.com/office/word/2018/wordml" xmlns:w16du="http://schemas.microsoft.com/office/word/2023/wordml/word16du" xmlns:w16sdtdh="http://schemas.microsoft.com/office/word/2020/wordml/sdtdatahash" xmlns:w16se="http://schemas.microsoft.com/office/word/2015/wordml/symex" xmlns:wpg="http://schemas.microsoft.com/office/word/2010/wordprocessingGroup" xmlns:wpi="http://schemas.microsoft.com/office/word/2010/wordprocessingInk" xmlns:wne="http://schemas.microsoft.com/office/word/2006/wordml" xmlns:wps="http://schemas.microsoft.com/office/word/2010/wordprocessingShape" mc:Ignorable="w14 w15 w16se w16cid w16 w16cex w16sdtdh wp14">
   <w:body>
     <w:p>
       <w:pPr>
@@ -1298,7 +1298,9 @@
               <w:tab w:val="right" w:leader="dot" w:pos="9016"/>
             </w:tabs>
             <w:rPr>
+              <w:rFonts w:eastAsiaTheme="minorEastAsia"/>
               <w:noProof/>
+              <w:lang w:val="en-NL" w:eastAsia="en-NL"/>
             </w:rPr>
           </w:pPr>
           <w:r>
@@ -1310,14 +1312,14 @@
           <w:r>
             <w:fldChar w:fldCharType="separate"/>
           </w:r>
-          <w:hyperlink w:anchor="_Toc131600762" w:history="1">
+          <w:hyperlink w:anchor="_Toc131969145" w:history="1">
             <w:r>
               <w:rPr>
                 <w:rStyle w:val="Hyperlink"/>
                 <w:noProof/>
                 <w:lang w:val="en-US"/>
               </w:rPr>
-              <w:t>Introdocution</w:t>
+              <w:t>Introduction</w:t>
             </w:r>
             <w:r>
               <w:rPr>
@@ -1338,7 +1340,13 @@
                 <w:noProof/>
                 <w:webHidden/>
               </w:rPr>
-              <w:instrText xml:space="preserve"> PAGEREF _Toc131600762 \h </w:instrText>
+              <w:instrText xml:space="preserve"> PAGEREF _Toc131969145 \h </w:instrText>
+            </w:r>
+            <w:r>
+              <w:rPr>
+                <w:noProof/>
+                <w:webHidden/>
+              </w:rPr>
             </w:r>
             <w:r>
               <w:rPr>
@@ -1349,13 +1357,10 @@
             </w:r>
             <w:r>
               <w:rPr>
-                <w:b/>
-                <w:bCs/>
-                <w:noProof/>
-                <w:webHidden/>
-                <w:lang w:val="en-US"/>
-              </w:rPr>
-              <w:t>Error! Bookmark not defined.</w:t>
+                <w:noProof/>
+                <w:webHidden/>
+              </w:rPr>
+              <w:t>3</w:t>
             </w:r>
             <w:r>
               <w:rPr>
@@ -1373,10 +1378,12 @@
               <w:tab w:val="right" w:leader="dot" w:pos="9016"/>
             </w:tabs>
             <w:rPr>
+              <w:rFonts w:eastAsiaTheme="minorEastAsia"/>
               <w:noProof/>
+              <w:lang w:val="en-NL" w:eastAsia="en-NL"/>
             </w:rPr>
           </w:pPr>
-          <w:hyperlink w:anchor="_Toc131600763" w:history="1">
+          <w:hyperlink w:anchor="_Toc131969146" w:history="1">
             <w:r>
               <w:rPr>
                 <w:rStyle w:val="Hyperlink"/>
@@ -1404,7 +1411,7 @@
                 <w:noProof/>
                 <w:webHidden/>
               </w:rPr>
-              <w:instrText xml:space="preserve"> PAGEREF _Toc131600763 \h </w:instrText>
+              <w:instrText xml:space="preserve"> PAGEREF _Toc131969146 \h </w:instrText>
             </w:r>
             <w:r>
               <w:rPr>
@@ -1442,10 +1449,12 @@
               <w:tab w:val="right" w:leader="dot" w:pos="9016"/>
             </w:tabs>
             <w:rPr>
+              <w:rFonts w:eastAsiaTheme="minorEastAsia"/>
               <w:noProof/>
+              <w:lang w:val="en-NL" w:eastAsia="en-NL"/>
             </w:rPr>
           </w:pPr>
-          <w:hyperlink w:anchor="_Toc131600764" w:history="1">
+          <w:hyperlink w:anchor="_Toc131969147" w:history="1">
             <w:r>
               <w:rPr>
                 <w:rStyle w:val="Hyperlink"/>
@@ -1473,7 +1482,7 @@
                 <w:noProof/>
                 <w:webHidden/>
               </w:rPr>
-              <w:instrText xml:space="preserve"> PAGEREF _Toc131600764 \h </w:instrText>
+              <w:instrText xml:space="preserve"> PAGEREF _Toc131969147 \h </w:instrText>
             </w:r>
             <w:r>
               <w:rPr>
@@ -1511,10 +1520,12 @@
               <w:tab w:val="right" w:leader="dot" w:pos="9016"/>
             </w:tabs>
             <w:rPr>
+              <w:rFonts w:eastAsiaTheme="minorEastAsia"/>
               <w:noProof/>
+              <w:lang w:val="en-NL" w:eastAsia="en-NL"/>
             </w:rPr>
           </w:pPr>
-          <w:hyperlink w:anchor="_Toc131600765" w:history="1">
+          <w:hyperlink w:anchor="_Toc131969148" w:history="1">
             <w:r>
               <w:rPr>
                 <w:rStyle w:val="Hyperlink"/>
@@ -1542,7 +1553,7 @@
                 <w:noProof/>
                 <w:webHidden/>
               </w:rPr>
-              <w:instrText xml:space="preserve"> PAGEREF _Toc131600765 \h </w:instrText>
+              <w:instrText xml:space="preserve"> PAGEREF _Toc131969148 \h </w:instrText>
             </w:r>
             <w:r>
               <w:rPr>
@@ -1580,10 +1591,12 @@
               <w:tab w:val="right" w:leader="dot" w:pos="9016"/>
             </w:tabs>
             <w:rPr>
+              <w:rFonts w:eastAsiaTheme="minorEastAsia"/>
               <w:noProof/>
+              <w:lang w:val="en-NL" w:eastAsia="en-NL"/>
             </w:rPr>
           </w:pPr>
-          <w:hyperlink w:anchor="_Toc131600766" w:history="1">
+          <w:hyperlink w:anchor="_Toc131969149" w:history="1">
             <w:r>
               <w:rPr>
                 <w:rStyle w:val="Hyperlink"/>
@@ -1611,7 +1624,7 @@
                 <w:noProof/>
                 <w:webHidden/>
               </w:rPr>
-              <w:instrText xml:space="preserve"> PAGEREF _Toc131600766 \h </w:instrText>
+              <w:instrText xml:space="preserve"> PAGEREF _Toc131969149 \h </w:instrText>
             </w:r>
             <w:r>
               <w:rPr>
@@ -1649,10 +1662,12 @@
               <w:tab w:val="right" w:leader="dot" w:pos="9016"/>
             </w:tabs>
             <w:rPr>
+              <w:rFonts w:eastAsiaTheme="minorEastAsia"/>
               <w:noProof/>
+              <w:lang w:val="en-NL" w:eastAsia="en-NL"/>
             </w:rPr>
           </w:pPr>
-          <w:hyperlink w:anchor="_Toc131600767" w:history="1">
+          <w:hyperlink w:anchor="_Toc131969150" w:history="1">
             <w:r>
               <w:rPr>
                 <w:rStyle w:val="Hyperlink"/>
@@ -1680,7 +1695,7 @@
                 <w:noProof/>
                 <w:webHidden/>
               </w:rPr>
-              <w:instrText xml:space="preserve"> PAGEREF _Toc131600767 \h </w:instrText>
+              <w:instrText xml:space="preserve"> PAGEREF _Toc131969150 \h </w:instrText>
             </w:r>
             <w:r>
               <w:rPr>
@@ -1718,10 +1733,12 @@
               <w:tab w:val="right" w:leader="dot" w:pos="9016"/>
             </w:tabs>
             <w:rPr>
+              <w:rFonts w:eastAsiaTheme="minorEastAsia"/>
               <w:noProof/>
+              <w:lang w:val="en-NL" w:eastAsia="en-NL"/>
             </w:rPr>
           </w:pPr>
-          <w:hyperlink w:anchor="_Toc131600768" w:history="1">
+          <w:hyperlink w:anchor="_Toc131969151" w:history="1">
             <w:r>
               <w:rPr>
                 <w:rStyle w:val="Hyperlink"/>
@@ -1749,7 +1766,7 @@
                 <w:noProof/>
                 <w:webHidden/>
               </w:rPr>
-              <w:instrText xml:space="preserve"> PAGEREF _Toc131600768 \h </w:instrText>
+              <w:instrText xml:space="preserve"> PAGEREF _Toc131969151 \h </w:instrText>
             </w:r>
             <w:r>
               <w:rPr>
@@ -1787,10 +1804,12 @@
               <w:tab w:val="right" w:leader="dot" w:pos="9016"/>
             </w:tabs>
             <w:rPr>
+              <w:rFonts w:eastAsiaTheme="minorEastAsia"/>
               <w:noProof/>
+              <w:lang w:val="en-NL" w:eastAsia="en-NL"/>
             </w:rPr>
           </w:pPr>
-          <w:hyperlink w:anchor="_Toc131600769" w:history="1">
+          <w:hyperlink w:anchor="_Toc131969152" w:history="1">
             <w:r>
               <w:rPr>
                 <w:rStyle w:val="Hyperlink"/>
@@ -1818,7 +1837,7 @@
                 <w:noProof/>
                 <w:webHidden/>
               </w:rPr>
-              <w:instrText xml:space="preserve"> PAGEREF _Toc131600769 \h </w:instrText>
+              <w:instrText xml:space="preserve"> PAGEREF _Toc131969152 \h </w:instrText>
             </w:r>
             <w:r>
               <w:rPr>
@@ -1856,10 +1875,12 @@
               <w:tab w:val="right" w:leader="dot" w:pos="9016"/>
             </w:tabs>
             <w:rPr>
+              <w:rFonts w:eastAsiaTheme="minorEastAsia"/>
               <w:noProof/>
+              <w:lang w:val="en-NL" w:eastAsia="en-NL"/>
             </w:rPr>
           </w:pPr>
-          <w:hyperlink w:anchor="_Toc131600770" w:history="1">
+          <w:hyperlink w:anchor="_Toc131969153" w:history="1">
             <w:r>
               <w:rPr>
                 <w:rStyle w:val="Hyperlink"/>
@@ -1887,7 +1908,7 @@
                 <w:noProof/>
                 <w:webHidden/>
               </w:rPr>
-              <w:instrText xml:space="preserve"> PAGEREF _Toc131600770 \h </w:instrText>
+              <w:instrText xml:space="preserve"> PAGEREF _Toc131969153 \h </w:instrText>
             </w:r>
             <w:r>
               <w:rPr>
@@ -1925,10 +1946,12 @@
               <w:tab w:val="right" w:leader="dot" w:pos="9016"/>
             </w:tabs>
             <w:rPr>
+              <w:rFonts w:eastAsiaTheme="minorEastAsia"/>
               <w:noProof/>
+              <w:lang w:val="en-NL" w:eastAsia="en-NL"/>
             </w:rPr>
           </w:pPr>
-          <w:hyperlink w:anchor="_Toc131600771" w:history="1">
+          <w:hyperlink w:anchor="_Toc131969154" w:history="1">
             <w:r>
               <w:rPr>
                 <w:rStyle w:val="Hyperlink"/>
@@ -1956,7 +1979,7 @@
                 <w:noProof/>
                 <w:webHidden/>
               </w:rPr>
-              <w:instrText xml:space="preserve"> PAGEREF _Toc131600771 \h </w:instrText>
+              <w:instrText xml:space="preserve"> PAGEREF _Toc131969154 \h </w:instrText>
             </w:r>
             <w:r>
               <w:rPr>
@@ -2011,6 +2034,7 @@
           <w:lang w:val="en-US"/>
         </w:rPr>
       </w:pPr>
+      <w:bookmarkStart w:id="0" w:name="_Toc131969145"/>
       <w:r>
         <w:rPr>
           <w:lang w:val="en-US"/>
@@ -2018,6 +2042,7 @@
         <w:lastRenderedPageBreak/>
         <w:t>Introduction</w:t>
       </w:r>
+      <w:bookmarkEnd w:id="0"/>
     </w:p>
     <w:p>
       <w:pPr>
@@ -2066,16 +2091,16 @@
           <w:lang w:val="en-US"/>
         </w:rPr>
       </w:pPr>
-      <w:bookmarkStart w:id="0" w:name="_Toc129880024"/>
-      <w:bookmarkStart w:id="1" w:name="_Toc131600763"/>
+      <w:bookmarkStart w:id="1" w:name="_Toc129880024"/>
+      <w:bookmarkStart w:id="2" w:name="_Toc131969146"/>
       <w:r>
         <w:rPr>
           <w:lang w:val="en-US"/>
         </w:rPr>
         <w:t>Considerations</w:t>
       </w:r>
-      <w:bookmarkEnd w:id="0"/>
       <w:bookmarkEnd w:id="1"/>
+      <w:bookmarkEnd w:id="2"/>
     </w:p>
     <w:p>
       <w:pPr>
@@ -3113,8 +3138,8 @@
           <w:lang w:val="en-US"/>
         </w:rPr>
       </w:pPr>
-      <w:bookmarkStart w:id="2" w:name="_Toc129880025"/>
-      <w:bookmarkStart w:id="3" w:name="_Toc131600764"/>
+      <w:bookmarkStart w:id="3" w:name="_Toc129880025"/>
+      <w:bookmarkStart w:id="4" w:name="_Toc131969147"/>
       <w:r>
         <w:rPr>
           <w:lang w:val="en-US"/>
@@ -3122,14 +3147,14 @@
         <w:lastRenderedPageBreak/>
         <w:t xml:space="preserve">Architectural </w:t>
       </w:r>
-      <w:bookmarkEnd w:id="2"/>
+      <w:bookmarkEnd w:id="3"/>
       <w:r>
         <w:rPr>
           <w:lang w:val="en-US"/>
         </w:rPr>
         <w:t>Exploration</w:t>
       </w:r>
-      <w:bookmarkEnd w:id="3"/>
+      <w:bookmarkEnd w:id="4"/>
     </w:p>
     <w:p>
       <w:pPr>
@@ -3138,16 +3163,16 @@
           <w:lang w:val="en-US"/>
         </w:rPr>
       </w:pPr>
-      <w:bookmarkStart w:id="4" w:name="_Toc129880026"/>
-      <w:bookmarkStart w:id="5" w:name="_Toc131600765"/>
+      <w:bookmarkStart w:id="5" w:name="_Toc129880026"/>
+      <w:bookmarkStart w:id="6" w:name="_Toc131969148"/>
       <w:r>
         <w:rPr>
           <w:lang w:val="en-US"/>
         </w:rPr>
         <w:t>Game</w:t>
       </w:r>
-      <w:bookmarkEnd w:id="4"/>
       <w:bookmarkEnd w:id="5"/>
+      <w:bookmarkEnd w:id="6"/>
     </w:p>
     <w:p>
       <w:pPr>
@@ -3224,16 +3249,16 @@
           <w:lang w:val="en-US"/>
         </w:rPr>
       </w:pPr>
-      <w:bookmarkStart w:id="6" w:name="_Toc129880027"/>
-      <w:bookmarkStart w:id="7" w:name="_Toc131600766"/>
+      <w:bookmarkStart w:id="7" w:name="_Toc129880027"/>
+      <w:bookmarkStart w:id="8" w:name="_Toc131969149"/>
       <w:r>
         <w:rPr>
           <w:lang w:val="en-US"/>
         </w:rPr>
         <w:t>Data</w:t>
       </w:r>
-      <w:bookmarkEnd w:id="6"/>
       <w:bookmarkEnd w:id="7"/>
+      <w:bookmarkEnd w:id="8"/>
     </w:p>
     <w:p>
       <w:pPr>
@@ -3322,16 +3347,16 @@
           <w:lang w:val="en-US"/>
         </w:rPr>
       </w:pPr>
-      <w:bookmarkStart w:id="8" w:name="_Toc129880028"/>
-      <w:bookmarkStart w:id="9" w:name="_Toc131600767"/>
+      <w:bookmarkStart w:id="9" w:name="_Toc129880028"/>
+      <w:bookmarkStart w:id="10" w:name="_Toc131969150"/>
       <w:r>
         <w:rPr>
           <w:lang w:val="en-US"/>
         </w:rPr>
         <w:t>User</w:t>
       </w:r>
-      <w:bookmarkEnd w:id="8"/>
       <w:bookmarkEnd w:id="9"/>
+      <w:bookmarkEnd w:id="10"/>
     </w:p>
     <w:p>
       <w:pPr>
@@ -3383,8 +3408,8 @@
           <w:lang w:val="en-US"/>
         </w:rPr>
       </w:pPr>
-      <w:bookmarkStart w:id="10" w:name="_Toc129880029"/>
-      <w:bookmarkStart w:id="11" w:name="_Toc131600768"/>
+      <w:bookmarkStart w:id="11" w:name="_Toc129880029"/>
+      <w:bookmarkStart w:id="12" w:name="_Toc131969151"/>
       <w:r>
         <w:rPr>
           <w:lang w:val="en-US"/>
@@ -3392,8 +3417,8 @@
         <w:lastRenderedPageBreak/>
         <w:t>Architecture</w:t>
       </w:r>
-      <w:bookmarkEnd w:id="10"/>
       <w:bookmarkEnd w:id="11"/>
+      <w:bookmarkEnd w:id="12"/>
     </w:p>
     <w:p>
       <w:pPr>
@@ -3402,8 +3427,8 @@
           <w:lang w:val="en-US"/>
         </w:rPr>
       </w:pPr>
-      <w:bookmarkStart w:id="12" w:name="_Toc129880030"/>
-      <w:bookmarkStart w:id="13" w:name="_Toc131600769"/>
+      <w:bookmarkStart w:id="13" w:name="_Toc129880030"/>
+      <w:bookmarkStart w:id="14" w:name="_Toc131969152"/>
       <w:r>
         <w:rPr>
           <w:noProof/>
@@ -3514,8 +3539,8 @@
         </w:rPr>
         <w:t>Diagrams</w:t>
       </w:r>
-      <w:bookmarkEnd w:id="12"/>
       <w:bookmarkEnd w:id="13"/>
+      <w:bookmarkEnd w:id="14"/>
     </w:p>
     <w:p>
       <w:pPr>
@@ -3676,8 +3701,8 @@
           <w:lang w:val="en-US"/>
         </w:rPr>
       </w:pPr>
-      <w:bookmarkStart w:id="14" w:name="_Toc129880031"/>
-      <w:bookmarkStart w:id="15" w:name="_Toc131600770"/>
+      <w:bookmarkStart w:id="15" w:name="_Toc129880031"/>
+      <w:bookmarkStart w:id="16" w:name="_Toc131969153"/>
       <w:r>
         <w:rPr>
           <w:lang w:val="en-US"/>
@@ -3685,8 +3710,8 @@
         <w:lastRenderedPageBreak/>
         <w:t>Front-end</w:t>
       </w:r>
-      <w:bookmarkEnd w:id="14"/>
       <w:bookmarkEnd w:id="15"/>
+      <w:bookmarkEnd w:id="16"/>
     </w:p>
     <w:p>
       <w:pPr>
@@ -3916,8 +3941,8 @@
           <w:lang w:val="en-US"/>
         </w:rPr>
       </w:pPr>
-      <w:bookmarkStart w:id="16" w:name="_Toc129880032"/>
-      <w:bookmarkStart w:id="17" w:name="_Toc131600771"/>
+      <w:bookmarkStart w:id="17" w:name="_Toc129880032"/>
+      <w:bookmarkStart w:id="18" w:name="_Toc131969154"/>
       <w:r>
         <w:rPr>
           <w:lang w:val="en-US"/>
@@ -3925,8 +3950,8 @@
         <w:lastRenderedPageBreak/>
         <w:t>Back-end</w:t>
       </w:r>
-      <w:bookmarkEnd w:id="16"/>
       <w:bookmarkEnd w:id="17"/>
+      <w:bookmarkEnd w:id="18"/>
     </w:p>
     <w:p>
       <w:pPr>
@@ -3948,8 +3973,8 @@
           <w:lang w:val="en-US"/>
         </w:rPr>
       </w:pPr>
-      <w:bookmarkStart w:id="18" w:name="_Game_Engine"/>
-      <w:bookmarkEnd w:id="18"/>
+      <w:bookmarkStart w:id="19" w:name="_Game_Engine"/>
+      <w:bookmarkEnd w:id="19"/>
       <w:r>
         <w:rPr>
           <w:lang w:val="en-US"/>
@@ -4128,7 +4153,21 @@
             <w:rStyle w:val="Hyperlink"/>
             <w:lang w:val="en-US"/>
           </w:rPr>
-          <w:t>Apache Lucene</w:t>
+          <w:t>Apache Luce</w:t>
+        </w:r>
+        <w:r>
+          <w:rPr>
+            <w:rStyle w:val="Hyperlink"/>
+            <w:lang w:val="en-US"/>
+          </w:rPr>
+          <w:t>n</w:t>
+        </w:r>
+        <w:r>
+          <w:rPr>
+            <w:rStyle w:val="Hyperlink"/>
+            <w:lang w:val="en-US"/>
+          </w:rPr>
+          <w:t>e</w:t>
         </w:r>
       </w:hyperlink>
       <w:r>
@@ -4156,7 +4195,21 @@
             <w:rStyle w:val="Hyperlink"/>
             <w:lang w:val="en-US"/>
           </w:rPr>
-          <w:t>Lucene.net</w:t>
+          <w:t>Luce</w:t>
+        </w:r>
+        <w:r>
+          <w:rPr>
+            <w:rStyle w:val="Hyperlink"/>
+            <w:lang w:val="en-US"/>
+          </w:rPr>
+          <w:t>n</w:t>
+        </w:r>
+        <w:r>
+          <w:rPr>
+            <w:rStyle w:val="Hyperlink"/>
+            <w:lang w:val="en-US"/>
+          </w:rPr>
+          <w:t>e.net</w:t>
         </w:r>
       </w:hyperlink>
       <w:r>
@@ -4290,7 +4343,7 @@
 </file>
 
 <file path=word/endnotes.xml><?xml version="1.0" encoding="utf-8"?>
-<w:endnotes xmlns:wpc="http://schemas.microsoft.com/office/word/2010/wordprocessingCanvas" xmlns:cx="http://schemas.microsoft.com/office/drawing/2014/chartex" xmlns:cx1="http://schemas.microsoft.com/office/drawing/2015/9/8/chartex" xmlns:cx2="http://schemas.microsoft.com/office/drawing/2015/10/21/chartex" xmlns:cx3="http://schemas.microsoft.com/office/drawing/2016/5/9/chartex" xmlns:cx4="http://schemas.microsoft.com/office/drawing/2016/5/10/chartex" xmlns:cx5="http://schemas.microsoft.com/office/drawing/2016/5/11/chartex" xmlns:cx6="http://schemas.microsoft.com/office/drawing/2016/5/12/chartex" xmlns:cx7="http://schemas.microsoft.com/office/drawing/2016/5/13/chartex" xmlns:cx8="http://schemas.microsoft.com/office/drawing/2016/5/14/chartex" xmlns:mc="http://schemas.openxmlformats.org/markup-compatibility/2006" xmlns:aink="http://schemas.microsoft.com/office/drawing/2016/ink" xmlns:am3d="http://schemas.microsoft.com/office/drawing/2017/model3d" xmlns:o="urn:schemas-microsoft-com:office:office" xmlns:oel="http://schemas.microsoft.com/office/2019/extlst" xmlns:r="http://schemas.openxmlformats.org/officeDocument/2006/relationships" xmlns:m="http://schemas.openxmlformats.org/officeDocument/2006/math" xmlns:v="urn:schemas-microsoft-com:vml" xmlns:wp14="http://schemas.microsoft.com/office/word/2010/wordprocessingDrawing" xmlns:wp="http://schemas.openxmlformats.org/drawingml/2006/wordprocessingDrawing" xmlns:w10="urn:schemas-microsoft-com:office:word" xmlns:w="http://schemas.openxmlformats.org/wordprocessingml/2006/main" xmlns:w14="http://schemas.microsoft.com/office/word/2010/wordml" xmlns:w15="http://schemas.microsoft.com/office/word/2012/wordml" xmlns:w16cex="http://schemas.microsoft.com/office/word/2018/wordml/cex" xmlns:w16cid="http://schemas.microsoft.com/office/word/2016/wordml/cid" xmlns:w16="http://schemas.microsoft.com/office/word/2018/wordml" xmlns:w16sdtdh="http://schemas.microsoft.com/office/word/2020/wordml/sdtdatahash" xmlns:w16se="http://schemas.microsoft.com/office/word/2015/wordml/symex" xmlns:wpg="http://schemas.microsoft.com/office/word/2010/wordprocessingGroup" xmlns:wpi="http://schemas.microsoft.com/office/word/2010/wordprocessingInk" xmlns:wne="http://schemas.microsoft.com/office/word/2006/wordml" xmlns:wps="http://schemas.microsoft.com/office/word/2010/wordprocessingShape" mc:Ignorable="w14 w15 w16se w16cid w16 w16cex w16sdtdh wp14">
+<w:endnotes xmlns:wpc="http://schemas.microsoft.com/office/word/2010/wordprocessingCanvas" xmlns:cx="http://schemas.microsoft.com/office/drawing/2014/chartex" xmlns:cx1="http://schemas.microsoft.com/office/drawing/2015/9/8/chartex" xmlns:cx2="http://schemas.microsoft.com/office/drawing/2015/10/21/chartex" xmlns:cx3="http://schemas.microsoft.com/office/drawing/2016/5/9/chartex" xmlns:cx4="http://schemas.microsoft.com/office/drawing/2016/5/10/chartex" xmlns:cx5="http://schemas.microsoft.com/office/drawing/2016/5/11/chartex" xmlns:cx6="http://schemas.microsoft.com/office/drawing/2016/5/12/chartex" xmlns:cx7="http://schemas.microsoft.com/office/drawing/2016/5/13/chartex" xmlns:cx8="http://schemas.microsoft.com/office/drawing/2016/5/14/chartex" xmlns:mc="http://schemas.openxmlformats.org/markup-compatibility/2006" xmlns:aink="http://schemas.microsoft.com/office/drawing/2016/ink" xmlns:am3d="http://schemas.microsoft.com/office/drawing/2017/model3d" xmlns:o="urn:schemas-microsoft-com:office:office" xmlns:oel="http://schemas.microsoft.com/office/2019/extlst" xmlns:r="http://schemas.openxmlformats.org/officeDocument/2006/relationships" xmlns:m="http://schemas.openxmlformats.org/officeDocument/2006/math" xmlns:v="urn:schemas-microsoft-com:vml" xmlns:wp14="http://schemas.microsoft.com/office/word/2010/wordprocessingDrawing" xmlns:wp="http://schemas.openxmlformats.org/drawingml/2006/wordprocessingDrawing" xmlns:w10="urn:schemas-microsoft-com:office:word" xmlns:w="http://schemas.openxmlformats.org/wordprocessingml/2006/main" xmlns:w14="http://schemas.microsoft.com/office/word/2010/wordml" xmlns:w15="http://schemas.microsoft.com/office/word/2012/wordml" xmlns:w16cex="http://schemas.microsoft.com/office/word/2018/wordml/cex" xmlns:w16cid="http://schemas.microsoft.com/office/word/2016/wordml/cid" xmlns:w16="http://schemas.microsoft.com/office/word/2018/wordml" xmlns:w16du="http://schemas.microsoft.com/office/word/2023/wordml/word16du" xmlns:w16sdtdh="http://schemas.microsoft.com/office/word/2020/wordml/sdtdatahash" xmlns:w16se="http://schemas.microsoft.com/office/word/2015/wordml/symex" xmlns:wpg="http://schemas.microsoft.com/office/word/2010/wordprocessingGroup" xmlns:wpi="http://schemas.microsoft.com/office/word/2010/wordprocessingInk" xmlns:wne="http://schemas.microsoft.com/office/word/2006/wordml" xmlns:wps="http://schemas.microsoft.com/office/word/2010/wordprocessingShape" mc:Ignorable="w14 w15 w16se w16cid w16 w16cex w16sdtdh wp14">
   <w:endnote w:type="separator" w:id="-1">
     <w:p>
       <w:pPr>
@@ -4315,7 +4368,7 @@
 </file>
 
 <file path=word/footnotes.xml><?xml version="1.0" encoding="utf-8"?>
-<w:footnotes xmlns:wpc="http://schemas.microsoft.com/office/word/2010/wordprocessingCanvas" xmlns:cx="http://schemas.microsoft.com/office/drawing/2014/chartex" xmlns:cx1="http://schemas.microsoft.com/office/drawing/2015/9/8/chartex" xmlns:cx2="http://schemas.microsoft.com/office/drawing/2015/10/21/chartex" xmlns:cx3="http://schemas.microsoft.com/office/drawing/2016/5/9/chartex" xmlns:cx4="http://schemas.microsoft.com/office/drawing/2016/5/10/chartex" xmlns:cx5="http://schemas.microsoft.com/office/drawing/2016/5/11/chartex" xmlns:cx6="http://schemas.microsoft.com/office/drawing/2016/5/12/chartex" xmlns:cx7="http://schemas.microsoft.com/office/drawing/2016/5/13/chartex" xmlns:cx8="http://schemas.microsoft.com/office/drawing/2016/5/14/chartex" xmlns:mc="http://schemas.openxmlformats.org/markup-compatibility/2006" xmlns:aink="http://schemas.microsoft.com/office/drawing/2016/ink" xmlns:am3d="http://schemas.microsoft.com/office/drawing/2017/model3d" xmlns:o="urn:schemas-microsoft-com:office:office" xmlns:oel="http://schemas.microsoft.com/office/2019/extlst" xmlns:r="http://schemas.openxmlformats.org/officeDocument/2006/relationships" xmlns:m="http://schemas.openxmlformats.org/officeDocument/2006/math" xmlns:v="urn:schemas-microsoft-com:vml" xmlns:wp14="http://schemas.microsoft.com/office/word/2010/wordprocessingDrawing" xmlns:wp="http://schemas.openxmlformats.org/drawingml/2006/wordprocessingDrawing" xmlns:w10="urn:schemas-microsoft-com:office:word" xmlns:w="http://schemas.openxmlformats.org/wordprocessingml/2006/main" xmlns:w14="http://schemas.microsoft.com/office/word/2010/wordml" xmlns:w15="http://schemas.microsoft.com/office/word/2012/wordml" xmlns:w16cex="http://schemas.microsoft.com/office/word/2018/wordml/cex" xmlns:w16cid="http://schemas.microsoft.com/office/word/2016/wordml/cid" xmlns:w16="http://schemas.microsoft.com/office/word/2018/wordml" xmlns:w16sdtdh="http://schemas.microsoft.com/office/word/2020/wordml/sdtdatahash" xmlns:w16se="http://schemas.microsoft.com/office/word/2015/wordml/symex" xmlns:wpg="http://schemas.microsoft.com/office/word/2010/wordprocessingGroup" xmlns:wpi="http://schemas.microsoft.com/office/word/2010/wordprocessingInk" xmlns:wne="http://schemas.microsoft.com/office/word/2006/wordml" xmlns:wps="http://schemas.microsoft.com/office/word/2010/wordprocessingShape" mc:Ignorable="w14 w15 w16se w16cid w16 w16cex w16sdtdh wp14">
+<w:footnotes xmlns:wpc="http://schemas.microsoft.com/office/word/2010/wordprocessingCanvas" xmlns:cx="http://schemas.microsoft.com/office/drawing/2014/chartex" xmlns:cx1="http://schemas.microsoft.com/office/drawing/2015/9/8/chartex" xmlns:cx2="http://schemas.microsoft.com/office/drawing/2015/10/21/chartex" xmlns:cx3="http://schemas.microsoft.com/office/drawing/2016/5/9/chartex" xmlns:cx4="http://schemas.microsoft.com/office/drawing/2016/5/10/chartex" xmlns:cx5="http://schemas.microsoft.com/office/drawing/2016/5/11/chartex" xmlns:cx6="http://schemas.microsoft.com/office/drawing/2016/5/12/chartex" xmlns:cx7="http://schemas.microsoft.com/office/drawing/2016/5/13/chartex" xmlns:cx8="http://schemas.microsoft.com/office/drawing/2016/5/14/chartex" xmlns:mc="http://schemas.openxmlformats.org/markup-compatibility/2006" xmlns:aink="http://schemas.microsoft.com/office/drawing/2016/ink" xmlns:am3d="http://schemas.microsoft.com/office/drawing/2017/model3d" xmlns:o="urn:schemas-microsoft-com:office:office" xmlns:oel="http://schemas.microsoft.com/office/2019/extlst" xmlns:r="http://schemas.openxmlformats.org/officeDocument/2006/relationships" xmlns:m="http://schemas.openxmlformats.org/officeDocument/2006/math" xmlns:v="urn:schemas-microsoft-com:vml" xmlns:wp14="http://schemas.microsoft.com/office/word/2010/wordprocessingDrawing" xmlns:wp="http://schemas.openxmlformats.org/drawingml/2006/wordprocessingDrawing" xmlns:w10="urn:schemas-microsoft-com:office:word" xmlns:w="http://schemas.openxmlformats.org/wordprocessingml/2006/main" xmlns:w14="http://schemas.microsoft.com/office/word/2010/wordml" xmlns:w15="http://schemas.microsoft.com/office/word/2012/wordml" xmlns:w16cex="http://schemas.microsoft.com/office/word/2018/wordml/cex" xmlns:w16cid="http://schemas.microsoft.com/office/word/2016/wordml/cid" xmlns:w16="http://schemas.microsoft.com/office/word/2018/wordml" xmlns:w16du="http://schemas.microsoft.com/office/word/2023/wordml/word16du" xmlns:w16sdtdh="http://schemas.microsoft.com/office/word/2020/wordml/sdtdatahash" xmlns:w16se="http://schemas.microsoft.com/office/word/2015/wordml/symex" xmlns:wpg="http://schemas.microsoft.com/office/word/2010/wordprocessingGroup" xmlns:wpi="http://schemas.microsoft.com/office/word/2010/wordprocessingInk" xmlns:wne="http://schemas.microsoft.com/office/word/2006/wordml" xmlns:wps="http://schemas.microsoft.com/office/word/2010/wordprocessingShape" mc:Ignorable="w14 w15 w16se w16cid w16 w16cex w16sdtdh wp14">
   <w:footnote w:type="separator" w:id="-1">
     <w:p>
       <w:pPr>

</xml_diff>

<commit_message>
Fix DevOps document incorrect name
</commit_message>
<xml_diff>
--- a/Documentation/Project Architecture.docx
+++ b/Documentation/Project Architecture.docx
@@ -843,7 +843,6 @@
                 <w:lang w:val="en-US" w:eastAsia="en-NL"/>
               </w:rPr>
             </w:pPr>
-            <w:proofErr w:type="spellStart"/>
             <w:r>
               <w:rPr>
                 <w:rFonts w:eastAsia="Times New Roman" w:cstheme="minorHAnsi"/>
@@ -851,7 +850,6 @@
               </w:rPr>
               <w:t>VocabVersus</w:t>
             </w:r>
-            <w:proofErr w:type="spellEnd"/>
           </w:p>
         </w:tc>
       </w:tr>
@@ -1300,7 +1298,7 @@
             <w:rPr>
               <w:rFonts w:eastAsiaTheme="minorEastAsia"/>
               <w:noProof/>
-              <w:lang w:val="en-NL" w:eastAsia="en-NL"/>
+              <w:lang w:eastAsia="en-NL"/>
             </w:rPr>
           </w:pPr>
           <w:r>
@@ -1380,7 +1378,7 @@
             <w:rPr>
               <w:rFonts w:eastAsiaTheme="minorEastAsia"/>
               <w:noProof/>
-              <w:lang w:val="en-NL" w:eastAsia="en-NL"/>
+              <w:lang w:eastAsia="en-NL"/>
             </w:rPr>
           </w:pPr>
           <w:hyperlink w:anchor="_Toc131969146" w:history="1">
@@ -1451,7 +1449,7 @@
             <w:rPr>
               <w:rFonts w:eastAsiaTheme="minorEastAsia"/>
               <w:noProof/>
-              <w:lang w:val="en-NL" w:eastAsia="en-NL"/>
+              <w:lang w:eastAsia="en-NL"/>
             </w:rPr>
           </w:pPr>
           <w:hyperlink w:anchor="_Toc131969147" w:history="1">
@@ -1522,7 +1520,7 @@
             <w:rPr>
               <w:rFonts w:eastAsiaTheme="minorEastAsia"/>
               <w:noProof/>
-              <w:lang w:val="en-NL" w:eastAsia="en-NL"/>
+              <w:lang w:eastAsia="en-NL"/>
             </w:rPr>
           </w:pPr>
           <w:hyperlink w:anchor="_Toc131969148" w:history="1">
@@ -1593,7 +1591,7 @@
             <w:rPr>
               <w:rFonts w:eastAsiaTheme="minorEastAsia"/>
               <w:noProof/>
-              <w:lang w:val="en-NL" w:eastAsia="en-NL"/>
+              <w:lang w:eastAsia="en-NL"/>
             </w:rPr>
           </w:pPr>
           <w:hyperlink w:anchor="_Toc131969149" w:history="1">
@@ -1664,7 +1662,7 @@
             <w:rPr>
               <w:rFonts w:eastAsiaTheme="minorEastAsia"/>
               <w:noProof/>
-              <w:lang w:val="en-NL" w:eastAsia="en-NL"/>
+              <w:lang w:eastAsia="en-NL"/>
             </w:rPr>
           </w:pPr>
           <w:hyperlink w:anchor="_Toc131969150" w:history="1">
@@ -1735,7 +1733,7 @@
             <w:rPr>
               <w:rFonts w:eastAsiaTheme="minorEastAsia"/>
               <w:noProof/>
-              <w:lang w:val="en-NL" w:eastAsia="en-NL"/>
+              <w:lang w:eastAsia="en-NL"/>
             </w:rPr>
           </w:pPr>
           <w:hyperlink w:anchor="_Toc131969151" w:history="1">
@@ -1806,7 +1804,7 @@
             <w:rPr>
               <w:rFonts w:eastAsiaTheme="minorEastAsia"/>
               <w:noProof/>
-              <w:lang w:val="en-NL" w:eastAsia="en-NL"/>
+              <w:lang w:eastAsia="en-NL"/>
             </w:rPr>
           </w:pPr>
           <w:hyperlink w:anchor="_Toc131969152" w:history="1">
@@ -1877,7 +1875,7 @@
             <w:rPr>
               <w:rFonts w:eastAsiaTheme="minorEastAsia"/>
               <w:noProof/>
-              <w:lang w:val="en-NL" w:eastAsia="en-NL"/>
+              <w:lang w:eastAsia="en-NL"/>
             </w:rPr>
           </w:pPr>
           <w:hyperlink w:anchor="_Toc131969153" w:history="1">
@@ -1948,7 +1946,7 @@
             <w:rPr>
               <w:rFonts w:eastAsiaTheme="minorEastAsia"/>
               <w:noProof/>
-              <w:lang w:val="en-NL" w:eastAsia="en-NL"/>
+              <w:lang w:eastAsia="en-NL"/>
             </w:rPr>
           </w:pPr>
           <w:hyperlink w:anchor="_Toc131969154" w:history="1">
@@ -2054,21 +2052,7 @@
         <w:rPr>
           <w:lang w:val="en-US"/>
         </w:rPr>
-        <w:t xml:space="preserve">This architecture document is used as a broad explanation of the architecture and related technologies that have been chosen for the </w:t>
-      </w:r>
-      <w:proofErr w:type="spellStart"/>
-      <w:r>
-        <w:rPr>
-          <w:lang w:val="en-US"/>
-        </w:rPr>
-        <w:t>VocabVersus</w:t>
-      </w:r>
-      <w:proofErr w:type="spellEnd"/>
-      <w:r>
-        <w:rPr>
-          <w:lang w:val="en-US"/>
-        </w:rPr>
-        <w:t xml:space="preserve"> application.</w:t>
+        <w:t>This architecture document is used as a broad explanation of the architecture and related technologies that have been chosen for the VocabVersus application.</w:t>
       </w:r>
     </w:p>
     <w:p>
@@ -4153,21 +4137,7 @@
             <w:rStyle w:val="Hyperlink"/>
             <w:lang w:val="en-US"/>
           </w:rPr>
-          <w:t>Apache Luce</w:t>
-        </w:r>
-        <w:r>
-          <w:rPr>
-            <w:rStyle w:val="Hyperlink"/>
-            <w:lang w:val="en-US"/>
-          </w:rPr>
-          <w:t>n</w:t>
-        </w:r>
-        <w:r>
-          <w:rPr>
-            <w:rStyle w:val="Hyperlink"/>
-            <w:lang w:val="en-US"/>
-          </w:rPr>
-          <w:t>e</w:t>
+          <w:t>Apache Lucene</w:t>
         </w:r>
       </w:hyperlink>
       <w:r>
@@ -4195,21 +4165,7 @@
             <w:rStyle w:val="Hyperlink"/>
             <w:lang w:val="en-US"/>
           </w:rPr>
-          <w:t>Luce</w:t>
-        </w:r>
-        <w:r>
-          <w:rPr>
-            <w:rStyle w:val="Hyperlink"/>
-            <w:lang w:val="en-US"/>
-          </w:rPr>
-          <w:t>n</w:t>
-        </w:r>
-        <w:r>
-          <w:rPr>
-            <w:rStyle w:val="Hyperlink"/>
-            <w:lang w:val="en-US"/>
-          </w:rPr>
-          <w:t>e.net</w:t>
+          <w:t>Lucene.net</w:t>
         </w:r>
       </w:hyperlink>
       <w:r>

</xml_diff>

<commit_message>
Finished Security & Data Privacy research
Intial version atleast
</commit_message>
<xml_diff>
--- a/Documentation/Project Architecture.docx
+++ b/Documentation/Project Architecture.docx
@@ -1298,7 +1298,7 @@
             <w:rPr>
               <w:rFonts w:eastAsiaTheme="minorEastAsia"/>
               <w:noProof/>
-              <w:lang w:eastAsia="en-NL"/>
+              <w:lang w:val="nl-NL" w:eastAsia="nl-NL"/>
             </w:rPr>
           </w:pPr>
           <w:r>
@@ -1310,7 +1310,7 @@
           <w:r>
             <w:fldChar w:fldCharType="separate"/>
           </w:r>
-          <w:hyperlink w:anchor="_Toc131969145" w:history="1">
+          <w:hyperlink w:anchor="_Toc137307891" w:history="1">
             <w:r>
               <w:rPr>
                 <w:rStyle w:val="Hyperlink"/>
@@ -1338,7 +1338,7 @@
                 <w:noProof/>
                 <w:webHidden/>
               </w:rPr>
-              <w:instrText xml:space="preserve"> PAGEREF _Toc131969145 \h </w:instrText>
+              <w:instrText xml:space="preserve"> PAGEREF _Toc137307891 \h </w:instrText>
             </w:r>
             <w:r>
               <w:rPr>
@@ -1378,10 +1378,10 @@
             <w:rPr>
               <w:rFonts w:eastAsiaTheme="minorEastAsia"/>
               <w:noProof/>
-              <w:lang w:eastAsia="en-NL"/>
+              <w:lang w:val="nl-NL" w:eastAsia="nl-NL"/>
             </w:rPr>
           </w:pPr>
-          <w:hyperlink w:anchor="_Toc131969146" w:history="1">
+          <w:hyperlink w:anchor="_Toc137307892" w:history="1">
             <w:r>
               <w:rPr>
                 <w:rStyle w:val="Hyperlink"/>
@@ -1409,7 +1409,7 @@
                 <w:noProof/>
                 <w:webHidden/>
               </w:rPr>
-              <w:instrText xml:space="preserve"> PAGEREF _Toc131969146 \h </w:instrText>
+              <w:instrText xml:space="preserve"> PAGEREF _Toc137307892 \h </w:instrText>
             </w:r>
             <w:r>
               <w:rPr>
@@ -1449,10 +1449,10 @@
             <w:rPr>
               <w:rFonts w:eastAsiaTheme="minorEastAsia"/>
               <w:noProof/>
-              <w:lang w:eastAsia="en-NL"/>
+              <w:lang w:val="nl-NL" w:eastAsia="nl-NL"/>
             </w:rPr>
           </w:pPr>
-          <w:hyperlink w:anchor="_Toc131969147" w:history="1">
+          <w:hyperlink w:anchor="_Toc137307893" w:history="1">
             <w:r>
               <w:rPr>
                 <w:rStyle w:val="Hyperlink"/>
@@ -1480,7 +1480,7 @@
                 <w:noProof/>
                 <w:webHidden/>
               </w:rPr>
-              <w:instrText xml:space="preserve"> PAGEREF _Toc131969147 \h </w:instrText>
+              <w:instrText xml:space="preserve"> PAGEREF _Toc137307893 \h </w:instrText>
             </w:r>
             <w:r>
               <w:rPr>
@@ -1520,10 +1520,10 @@
             <w:rPr>
               <w:rFonts w:eastAsiaTheme="minorEastAsia"/>
               <w:noProof/>
-              <w:lang w:eastAsia="en-NL"/>
+              <w:lang w:val="nl-NL" w:eastAsia="nl-NL"/>
             </w:rPr>
           </w:pPr>
-          <w:hyperlink w:anchor="_Toc131969148" w:history="1">
+          <w:hyperlink w:anchor="_Toc137307894" w:history="1">
             <w:r>
               <w:rPr>
                 <w:rStyle w:val="Hyperlink"/>
@@ -1551,7 +1551,7 @@
                 <w:noProof/>
                 <w:webHidden/>
               </w:rPr>
-              <w:instrText xml:space="preserve"> PAGEREF _Toc131969148 \h </w:instrText>
+              <w:instrText xml:space="preserve"> PAGEREF _Toc137307894 \h </w:instrText>
             </w:r>
             <w:r>
               <w:rPr>
@@ -1591,10 +1591,10 @@
             <w:rPr>
               <w:rFonts w:eastAsiaTheme="minorEastAsia"/>
               <w:noProof/>
-              <w:lang w:eastAsia="en-NL"/>
+              <w:lang w:val="nl-NL" w:eastAsia="nl-NL"/>
             </w:rPr>
           </w:pPr>
-          <w:hyperlink w:anchor="_Toc131969149" w:history="1">
+          <w:hyperlink w:anchor="_Toc137307895" w:history="1">
             <w:r>
               <w:rPr>
                 <w:rStyle w:val="Hyperlink"/>
@@ -1622,7 +1622,7 @@
                 <w:noProof/>
                 <w:webHidden/>
               </w:rPr>
-              <w:instrText xml:space="preserve"> PAGEREF _Toc131969149 \h </w:instrText>
+              <w:instrText xml:space="preserve"> PAGEREF _Toc137307895 \h </w:instrText>
             </w:r>
             <w:r>
               <w:rPr>
@@ -1662,10 +1662,10 @@
             <w:rPr>
               <w:rFonts w:eastAsiaTheme="minorEastAsia"/>
               <w:noProof/>
-              <w:lang w:eastAsia="en-NL"/>
+              <w:lang w:val="nl-NL" w:eastAsia="nl-NL"/>
             </w:rPr>
           </w:pPr>
-          <w:hyperlink w:anchor="_Toc131969150" w:history="1">
+          <w:hyperlink w:anchor="_Toc137307896" w:history="1">
             <w:r>
               <w:rPr>
                 <w:rStyle w:val="Hyperlink"/>
@@ -1693,7 +1693,7 @@
                 <w:noProof/>
                 <w:webHidden/>
               </w:rPr>
-              <w:instrText xml:space="preserve"> PAGEREF _Toc131969150 \h </w:instrText>
+              <w:instrText xml:space="preserve"> PAGEREF _Toc137307896 \h </w:instrText>
             </w:r>
             <w:r>
               <w:rPr>
@@ -1733,10 +1733,10 @@
             <w:rPr>
               <w:rFonts w:eastAsiaTheme="minorEastAsia"/>
               <w:noProof/>
-              <w:lang w:eastAsia="en-NL"/>
+              <w:lang w:val="nl-NL" w:eastAsia="nl-NL"/>
             </w:rPr>
           </w:pPr>
-          <w:hyperlink w:anchor="_Toc131969151" w:history="1">
+          <w:hyperlink w:anchor="_Toc137307897" w:history="1">
             <w:r>
               <w:rPr>
                 <w:rStyle w:val="Hyperlink"/>
@@ -1764,7 +1764,7 @@
                 <w:noProof/>
                 <w:webHidden/>
               </w:rPr>
-              <w:instrText xml:space="preserve"> PAGEREF _Toc131969151 \h </w:instrText>
+              <w:instrText xml:space="preserve"> PAGEREF _Toc137307897 \h </w:instrText>
             </w:r>
             <w:r>
               <w:rPr>
@@ -1804,10 +1804,10 @@
             <w:rPr>
               <w:rFonts w:eastAsiaTheme="minorEastAsia"/>
               <w:noProof/>
-              <w:lang w:eastAsia="en-NL"/>
+              <w:lang w:val="nl-NL" w:eastAsia="nl-NL"/>
             </w:rPr>
           </w:pPr>
-          <w:hyperlink w:anchor="_Toc131969152" w:history="1">
+          <w:hyperlink w:anchor="_Toc137307898" w:history="1">
             <w:r>
               <w:rPr>
                 <w:rStyle w:val="Hyperlink"/>
@@ -1835,7 +1835,7 @@
                 <w:noProof/>
                 <w:webHidden/>
               </w:rPr>
-              <w:instrText xml:space="preserve"> PAGEREF _Toc131969152 \h </w:instrText>
+              <w:instrText xml:space="preserve"> PAGEREF _Toc137307898 \h </w:instrText>
             </w:r>
             <w:r>
               <w:rPr>
@@ -1875,10 +1875,10 @@
             <w:rPr>
               <w:rFonts w:eastAsiaTheme="minorEastAsia"/>
               <w:noProof/>
-              <w:lang w:eastAsia="en-NL"/>
+              <w:lang w:val="nl-NL" w:eastAsia="nl-NL"/>
             </w:rPr>
           </w:pPr>
-          <w:hyperlink w:anchor="_Toc131969153" w:history="1">
+          <w:hyperlink w:anchor="_Toc137307899" w:history="1">
             <w:r>
               <w:rPr>
                 <w:rStyle w:val="Hyperlink"/>
@@ -1906,7 +1906,7 @@
                 <w:noProof/>
                 <w:webHidden/>
               </w:rPr>
-              <w:instrText xml:space="preserve"> PAGEREF _Toc131969153 \h </w:instrText>
+              <w:instrText xml:space="preserve"> PAGEREF _Toc137307899 \h </w:instrText>
             </w:r>
             <w:r>
               <w:rPr>
@@ -1946,10 +1946,10 @@
             <w:rPr>
               <w:rFonts w:eastAsiaTheme="minorEastAsia"/>
               <w:noProof/>
-              <w:lang w:eastAsia="en-NL"/>
+              <w:lang w:val="nl-NL" w:eastAsia="nl-NL"/>
             </w:rPr>
           </w:pPr>
-          <w:hyperlink w:anchor="_Toc131969154" w:history="1">
+          <w:hyperlink w:anchor="_Toc137307900" w:history="1">
             <w:r>
               <w:rPr>
                 <w:rStyle w:val="Hyperlink"/>
@@ -1977,7 +1977,7 @@
                 <w:noProof/>
                 <w:webHidden/>
               </w:rPr>
-              <w:instrText xml:space="preserve"> PAGEREF _Toc131969154 \h </w:instrText>
+              <w:instrText xml:space="preserve"> PAGEREF _Toc137307900 \h </w:instrText>
             </w:r>
             <w:r>
               <w:rPr>
@@ -2032,7 +2032,7 @@
           <w:lang w:val="en-US"/>
         </w:rPr>
       </w:pPr>
-      <w:bookmarkStart w:id="0" w:name="_Toc131969145"/>
+      <w:bookmarkStart w:id="0" w:name="_Toc137307891"/>
       <w:r>
         <w:rPr>
           <w:lang w:val="en-US"/>
@@ -2076,7 +2076,7 @@
         </w:rPr>
       </w:pPr>
       <w:bookmarkStart w:id="1" w:name="_Toc129880024"/>
-      <w:bookmarkStart w:id="2" w:name="_Toc131969146"/>
+      <w:bookmarkStart w:id="2" w:name="_Toc137307892"/>
       <w:r>
         <w:rPr>
           <w:lang w:val="en-US"/>
@@ -3123,7 +3123,7 @@
         </w:rPr>
       </w:pPr>
       <w:bookmarkStart w:id="3" w:name="_Toc129880025"/>
-      <w:bookmarkStart w:id="4" w:name="_Toc131969147"/>
+      <w:bookmarkStart w:id="4" w:name="_Toc137307893"/>
       <w:r>
         <w:rPr>
           <w:lang w:val="en-US"/>
@@ -3148,7 +3148,7 @@
         </w:rPr>
       </w:pPr>
       <w:bookmarkStart w:id="5" w:name="_Toc129880026"/>
-      <w:bookmarkStart w:id="6" w:name="_Toc131969148"/>
+      <w:bookmarkStart w:id="6" w:name="_Toc137307894"/>
       <w:r>
         <w:rPr>
           <w:lang w:val="en-US"/>
@@ -3196,21 +3196,7 @@
         <w:rPr>
           <w:lang w:val="en-US"/>
         </w:rPr>
-        <w:t xml:space="preserve">During the game, several players will be playing against </w:t>
-      </w:r>
-      <w:proofErr w:type="gramStart"/>
-      <w:r>
-        <w:rPr>
-          <w:lang w:val="en-US"/>
-        </w:rPr>
-        <w:t>one-another</w:t>
-      </w:r>
-      <w:proofErr w:type="gramEnd"/>
-      <w:r>
-        <w:rPr>
-          <w:lang w:val="en-US"/>
-        </w:rPr>
-        <w:t xml:space="preserve"> in real-time, this makes it extremely important to reduce the latency for actions taken by players that will affect the game state of other players.</w:t>
+        <w:t>During the game, several players will be playing against one-another in real-time, this makes it extremely important to reduce the latency for actions taken by players that will affect the game state of other players.</w:t>
       </w:r>
     </w:p>
     <w:p>
@@ -3234,7 +3220,7 @@
         </w:rPr>
       </w:pPr>
       <w:bookmarkStart w:id="7" w:name="_Toc129880027"/>
-      <w:bookmarkStart w:id="8" w:name="_Toc131969149"/>
+      <w:bookmarkStart w:id="8" w:name="_Toc137307895"/>
       <w:r>
         <w:rPr>
           <w:lang w:val="en-US"/>
@@ -3332,7 +3318,7 @@
         </w:rPr>
       </w:pPr>
       <w:bookmarkStart w:id="9" w:name="_Toc129880028"/>
-      <w:bookmarkStart w:id="10" w:name="_Toc131969150"/>
+      <w:bookmarkStart w:id="10" w:name="_Toc137307896"/>
       <w:r>
         <w:rPr>
           <w:lang w:val="en-US"/>
@@ -3393,7 +3379,7 @@
         </w:rPr>
       </w:pPr>
       <w:bookmarkStart w:id="11" w:name="_Toc129880029"/>
-      <w:bookmarkStart w:id="12" w:name="_Toc131969151"/>
+      <w:bookmarkStart w:id="12" w:name="_Toc137307897"/>
       <w:r>
         <w:rPr>
           <w:lang w:val="en-US"/>
@@ -3412,7 +3398,7 @@
         </w:rPr>
       </w:pPr>
       <w:bookmarkStart w:id="13" w:name="_Toc129880030"/>
-      <w:bookmarkStart w:id="14" w:name="_Toc131969152"/>
+      <w:bookmarkStart w:id="14" w:name="_Toc137307898"/>
       <w:r>
         <w:rPr>
           <w:noProof/>
@@ -3686,7 +3672,7 @@
         </w:rPr>
       </w:pPr>
       <w:bookmarkStart w:id="15" w:name="_Toc129880031"/>
-      <w:bookmarkStart w:id="16" w:name="_Toc131969153"/>
+      <w:bookmarkStart w:id="16" w:name="_Toc137307899"/>
       <w:r>
         <w:rPr>
           <w:lang w:val="en-US"/>
@@ -3926,7 +3912,7 @@
         </w:rPr>
       </w:pPr>
       <w:bookmarkStart w:id="17" w:name="_Toc129880032"/>
-      <w:bookmarkStart w:id="18" w:name="_Toc131969154"/>
+      <w:bookmarkStart w:id="18" w:name="_Toc137307900"/>
       <w:r>
         <w:rPr>
           <w:lang w:val="en-US"/>
@@ -4089,21 +4075,7 @@
         <w:rPr>
           <w:lang w:val="en-US"/>
         </w:rPr>
-        <w:t xml:space="preserve">For data aggregation </w:t>
-      </w:r>
-      <w:proofErr w:type="gramStart"/>
-      <w:r>
-        <w:rPr>
-          <w:lang w:val="en-US"/>
-        </w:rPr>
-        <w:t>a data</w:t>
-      </w:r>
-      <w:proofErr w:type="gramEnd"/>
-      <w:r>
-        <w:rPr>
-          <w:lang w:val="en-US"/>
-        </w:rPr>
-        <w:t xml:space="preserve"> storage will be used, that is able to store large amounts of small size records of datasets and is able to be interacted with frequently by several connections and is able to perform basic evaluations.</w:t>
+        <w:t>For data aggregation a data storage will be used, that is able to store large amounts of small size records of datasets and is able to be interacted with frequently by several connections and is able to perform basic evaluations.</w:t>
       </w:r>
     </w:p>
     <w:p>

</xml_diff>